<commit_message>
apendice 3 especificacao caso de uso
</commit_message>
<xml_diff>
--- a/Apêndice III.docx
+++ b/Apêndice III.docx
@@ -1,6 +1,6 @@
 
 <file path=word/document.xml><?xml version="1.0" encoding="utf-8"?>
-<w:document xmlns:wpc="http://schemas.microsoft.com/office/word/2010/wordprocessingCanvas" xmlns:cx="http://schemas.microsoft.com/office/drawing/2014/chartex" xmlns:mc="http://schemas.openxmlformats.org/markup-compatibility/2006" xmlns:o="urn:schemas-microsoft-com:office:office" xmlns:r="http://schemas.openxmlformats.org/officeDocument/2006/relationships" xmlns:m="http://schemas.openxmlformats.org/officeDocument/2006/math" xmlns:v="urn:schemas-microsoft-com:vml" xmlns:wp14="http://schemas.microsoft.com/office/word/2010/wordprocessingDrawing" xmlns:wp="http://schemas.openxmlformats.org/drawingml/2006/wordprocessingDrawing" xmlns:w10="urn:schemas-microsoft-com:office:word" xmlns:w="http://schemas.openxmlformats.org/wordprocessingml/2006/main" xmlns:w14="http://schemas.microsoft.com/office/word/2010/wordml" xmlns:w15="http://schemas.microsoft.com/office/word/2012/wordml" xmlns:w16se="http://schemas.microsoft.com/office/word/2015/wordml/symex" xmlns:wpg="http://schemas.microsoft.com/office/word/2010/wordprocessingGroup" xmlns:wpi="http://schemas.microsoft.com/office/word/2010/wordprocessingInk" xmlns:wne="http://schemas.microsoft.com/office/word/2006/wordml" xmlns:wps="http://schemas.microsoft.com/office/word/2010/wordprocessingShape" mc:Ignorable="w14 w15 w16se wp14">
+<w:document xmlns:wpc="http://schemas.microsoft.com/office/word/2010/wordprocessingCanvas" xmlns:mc="http://schemas.openxmlformats.org/markup-compatibility/2006" xmlns:o="urn:schemas-microsoft-com:office:office" xmlns:r="http://schemas.openxmlformats.org/officeDocument/2006/relationships" xmlns:m="http://schemas.openxmlformats.org/officeDocument/2006/math" xmlns:v="urn:schemas-microsoft-com:vml" xmlns:wp14="http://schemas.microsoft.com/office/word/2010/wordprocessingDrawing" xmlns:wp="http://schemas.openxmlformats.org/drawingml/2006/wordprocessingDrawing" xmlns:w10="urn:schemas-microsoft-com:office:word" xmlns:w="http://schemas.openxmlformats.org/wordprocessingml/2006/main" xmlns:w14="http://schemas.microsoft.com/office/word/2010/wordml" xmlns:w15="http://schemas.microsoft.com/office/word/2012/wordml" xmlns:wpg="http://schemas.microsoft.com/office/word/2010/wordprocessingGroup" xmlns:wpi="http://schemas.microsoft.com/office/word/2010/wordprocessingInk" xmlns:wne="http://schemas.microsoft.com/office/word/2006/wordml" xmlns:wps="http://schemas.microsoft.com/office/word/2010/wordprocessingShape" mc:Ignorable="w14 w15 wp14">
   <w:background w:color="FFFFFF"/>
   <w:body>
     <w:p>
@@ -201,14 +201,7 @@
           <w:sz w:val="24"/>
           <w:szCs w:val="24"/>
         </w:rPr>
-        <w:t>APÊNDICE II</w:t>
-      </w:r>
-      <w:r>
-        <w:rPr>
-          <w:sz w:val="24"/>
-          <w:szCs w:val="24"/>
-        </w:rPr>
-        <w:t>I</w:t>
+        <w:t>APÊNDICE III</w:t>
       </w:r>
     </w:p>
     <w:p>
@@ -512,7 +505,7 @@
           <w:noProof/>
           <w:szCs w:val="24"/>
         </w:rPr>
-        <w:t>9 de junho de 2017</w:t>
+        <w:t>13 de junho de 2017</w:t>
       </w:r>
       <w:r>
         <w:rPr>
@@ -1246,7 +1239,14 @@
                 <w:rStyle w:val="Fontepargpadro1"/>
                 <w:color w:val="000000" w:themeColor="text1"/>
               </w:rPr>
-              <w:t>P3. O usuário preenche os campos necessários</w:t>
+              <w:t>P3. O usuári</w:t>
+            </w:r>
+            <w:r>
+              <w:rPr>
+                <w:rStyle w:val="Fontepargpadro1"/>
+                <w:color w:val="000000" w:themeColor="text1"/>
+              </w:rPr>
+              <w:t>o preenche os campos</w:t>
             </w:r>
           </w:p>
           <w:p>
@@ -1536,7 +1536,19 @@
               <w:rPr>
                 <w:rStyle w:val="Fontepargpadro1"/>
               </w:rPr>
-              <w:t>A3.1. O usuário solicita visualizar perfil de outro usuário</w:t>
+              <w:t xml:space="preserve">A3.1. O usuário solicita visualizar perfil de </w:t>
+            </w:r>
+            <w:r>
+              <w:rPr>
+                <w:rStyle w:val="Fontepargpadro1"/>
+              </w:rPr>
+              <w:t>um</w:t>
+            </w:r>
+            <w:r>
+              <w:rPr>
+                <w:rStyle w:val="Fontepargpadro1"/>
+              </w:rPr>
+              <w:t xml:space="preserve"> usuário</w:t>
             </w:r>
           </w:p>
           <w:p>
@@ -1568,6 +1580,12 @@
                 <w:rStyle w:val="Fontepargpadro1"/>
               </w:rPr>
             </w:pPr>
+            <w:r>
+              <w:rPr>
+                <w:rStyle w:val="Fontepargpadro1"/>
+              </w:rPr>
+              <w:t>Tespla</w:t>
+            </w:r>
           </w:p>
           <w:p>
             <w:pPr>
@@ -1704,7 +1722,21 @@
                 <w:rStyle w:val="Fontepargpadro1"/>
                 <w:color w:val="000000" w:themeColor="text1"/>
               </w:rPr>
-              <w:t>A4.4. O sistema valida e redireciona o usuário para a página inicial</w:t>
+              <w:t>A4.4. O sistema v</w:t>
+            </w:r>
+            <w:r>
+              <w:rPr>
+                <w:rStyle w:val="Fontepargpadro1"/>
+                <w:color w:val="000000" w:themeColor="text1"/>
+              </w:rPr>
+              <w:t>erifica</w:t>
+            </w:r>
+            <w:r>
+              <w:rPr>
+                <w:rStyle w:val="Fontepargpadro1"/>
+                <w:color w:val="000000" w:themeColor="text1"/>
+              </w:rPr>
+              <w:t xml:space="preserve"> e redireciona o usuário para a página inicial</w:t>
             </w:r>
           </w:p>
         </w:tc>
@@ -1928,6 +1960,13 @@
               </w:rPr>
               <w:t>P2. O sistema carrega o formulário de cadastro</w:t>
             </w:r>
+            <w:r>
+              <w:rPr>
+                <w:rStyle w:val="Fontepargpadro1"/>
+                <w:color w:val="000000" w:themeColor="text1"/>
+              </w:rPr>
+              <w:t xml:space="preserve"> de grupos</w:t>
+            </w:r>
           </w:p>
           <w:p>
             <w:pPr>
@@ -1948,65 +1987,46 @@
               </w:rPr>
               <w:t>P3. O usuário preenche os campos necessários</w:t>
             </w:r>
-          </w:p>
-          <w:p>
-            <w:pPr>
-              <w:pStyle w:val="LO-Normal"/>
-              <w:widowControl/>
-              <w:shd w:val="clear" w:color="auto" w:fill="auto"/>
-              <w:jc w:val="both"/>
-              <w:textAlignment w:val="auto"/>
-              <w:rPr>
-                <w:rStyle w:val="Fontepargpadro1"/>
-                <w:color w:val="000000" w:themeColor="text1"/>
-              </w:rPr>
-            </w:pPr>
-            <w:r>
-              <w:rPr>
-                <w:rStyle w:val="Fontepargpadro1"/>
-                <w:color w:val="000000" w:themeColor="text1"/>
-              </w:rPr>
-              <w:t>P4. O sistema solicita usuários a serem adicionados no grupo</w:t>
-            </w:r>
-          </w:p>
-          <w:p>
-            <w:pPr>
-              <w:pStyle w:val="LO-Normal"/>
-              <w:widowControl/>
-              <w:shd w:val="clear" w:color="auto" w:fill="auto"/>
-              <w:jc w:val="both"/>
-              <w:textAlignment w:val="auto"/>
-              <w:rPr>
-                <w:rStyle w:val="Fontepargpadro1"/>
-                <w:color w:val="000000" w:themeColor="text1"/>
-              </w:rPr>
-            </w:pPr>
-            <w:r>
-              <w:rPr>
-                <w:rStyle w:val="Fontepargpadro1"/>
-                <w:color w:val="000000" w:themeColor="text1"/>
-              </w:rPr>
-              <w:t>P5. O usuário informa os usuários que quer adicionar</w:t>
-            </w:r>
-          </w:p>
-          <w:p>
-            <w:pPr>
-              <w:pStyle w:val="LO-Normal"/>
-              <w:widowControl/>
-              <w:shd w:val="clear" w:color="auto" w:fill="auto"/>
-              <w:jc w:val="both"/>
-              <w:textAlignment w:val="auto"/>
-              <w:rPr>
-                <w:rStyle w:val="Fontepargpadro1"/>
-                <w:color w:val="000000" w:themeColor="text1"/>
-              </w:rPr>
-            </w:pPr>
-            <w:r>
-              <w:rPr>
-                <w:rStyle w:val="Fontepargpadro1"/>
-                <w:color w:val="000000" w:themeColor="text1"/>
-              </w:rPr>
-              <w:t>P6. O sistema cria o grupo e redireciona o usuário para a página do grupo</w:t>
+            <w:r>
+              <w:rPr>
+                <w:rStyle w:val="Fontepargpadro1"/>
+                <w:color w:val="000000" w:themeColor="text1"/>
+              </w:rPr>
+              <w:t xml:space="preserve"> e informa os usuários que quer adicionar ao grupo</w:t>
+            </w:r>
+          </w:p>
+          <w:p>
+            <w:pPr>
+              <w:pStyle w:val="LO-Normal"/>
+              <w:widowControl/>
+              <w:shd w:val="clear" w:color="auto" w:fill="auto"/>
+              <w:jc w:val="both"/>
+              <w:textAlignment w:val="auto"/>
+              <w:rPr>
+                <w:rStyle w:val="Fontepargpadro1"/>
+                <w:color w:val="000000" w:themeColor="text1"/>
+              </w:rPr>
+            </w:pPr>
+            <w:r>
+              <w:rPr>
+                <w:rStyle w:val="Fontepargpadro1"/>
+                <w:color w:val="000000" w:themeColor="text1"/>
+              </w:rPr>
+              <w:t>P</w:t>
+            </w:r>
+            <w:r>
+              <w:rPr>
+                <w:rStyle w:val="Fontepargpadro1"/>
+                <w:color w:val="000000" w:themeColor="text1"/>
+              </w:rPr>
+              <w:t>4</w:t>
+            </w:r>
+            <w:r>
+              <w:rPr>
+                <w:rStyle w:val="Fontepargpadro1"/>
+                <w:color w:val="000000" w:themeColor="text1"/>
+              </w:rPr>
+              <w:t>. O sistema cria o grupo e redireciona o usuário para a página do grupo</w:t>
             </w:r>
           </w:p>
         </w:tc>
@@ -2080,7 +2100,14 @@
                 <w:rStyle w:val="Fontepargpadro1"/>
                 <w:color w:val="000000" w:themeColor="text1"/>
               </w:rPr>
-              <w:t>A1.1. O usuário solicita alterar as informações do grupo</w:t>
+              <w:t>A1.1. O administrador</w:t>
+            </w:r>
+            <w:r>
+              <w:rPr>
+                <w:rStyle w:val="Fontepargpadro1"/>
+                <w:color w:val="000000" w:themeColor="text1"/>
+              </w:rPr>
+              <w:t xml:space="preserve"> solicita alterar as informações do grupo</w:t>
             </w:r>
           </w:p>
           <w:p>
@@ -2133,27 +2160,40 @@
                 <w:rStyle w:val="Fontepargpadro1"/>
                 <w:color w:val="000000" w:themeColor="text1"/>
               </w:rPr>
-              <w:t>A1.3. O usuário altera as informações</w:t>
-            </w:r>
-          </w:p>
-          <w:p>
-            <w:pPr>
-              <w:pStyle w:val="LO-Normal"/>
-              <w:widowControl/>
-              <w:shd w:val="clear" w:color="auto" w:fill="auto"/>
-              <w:jc w:val="both"/>
-              <w:textAlignment w:val="auto"/>
-              <w:rPr>
-                <w:rStyle w:val="Fontepargpadro1"/>
-                <w:color w:val="000000" w:themeColor="text1"/>
-              </w:rPr>
-            </w:pPr>
-            <w:r>
-              <w:rPr>
-                <w:rStyle w:val="Fontepargpadro1"/>
-                <w:color w:val="000000" w:themeColor="text1"/>
-              </w:rPr>
-              <w:lastRenderedPageBreak/>
+              <w:t xml:space="preserve">A1.3. O </w:t>
+            </w:r>
+            <w:r>
+              <w:rPr>
+                <w:rStyle w:val="Fontepargpadro1"/>
+                <w:color w:val="000000" w:themeColor="text1"/>
+              </w:rPr>
+              <w:t>administrador</w:t>
+            </w:r>
+            <w:r>
+              <w:rPr>
+                <w:rStyle w:val="Fontepargpadro1"/>
+                <w:color w:val="000000" w:themeColor="text1"/>
+              </w:rPr>
+              <w:t xml:space="preserve"> altera as informações</w:t>
+            </w:r>
+          </w:p>
+          <w:p>
+            <w:pPr>
+              <w:pStyle w:val="LO-Normal"/>
+              <w:widowControl/>
+              <w:shd w:val="clear" w:color="auto" w:fill="auto"/>
+              <w:jc w:val="both"/>
+              <w:textAlignment w:val="auto"/>
+              <w:rPr>
+                <w:rStyle w:val="Fontepargpadro1"/>
+                <w:color w:val="000000" w:themeColor="text1"/>
+              </w:rPr>
+            </w:pPr>
+            <w:r>
+              <w:rPr>
+                <w:rStyle w:val="Fontepargpadro1"/>
+                <w:color w:val="000000" w:themeColor="text1"/>
+              </w:rPr>
               <w:t>A1.4. O sistema valida e atualiza os dados</w:t>
             </w:r>
           </w:p>
@@ -2209,7 +2249,14 @@
                 <w:rStyle w:val="Fontepargpadro1"/>
                 <w:color w:val="000000" w:themeColor="text1"/>
               </w:rPr>
-              <w:t>A2.1. O usuário solicita deletar o grupo</w:t>
+              <w:t>A2.1. O administrador</w:t>
+            </w:r>
+            <w:r>
+              <w:rPr>
+                <w:rStyle w:val="Fontepargpadro1"/>
+                <w:color w:val="000000" w:themeColor="text1"/>
+              </w:rPr>
+              <w:t xml:space="preserve"> solicita deletar o grupo</w:t>
             </w:r>
           </w:p>
           <w:p>
@@ -2686,6 +2733,13 @@
               </w:rPr>
               <w:t>P2. O sistema carrega o formulário de cadastro</w:t>
             </w:r>
+            <w:r>
+              <w:rPr>
+                <w:rStyle w:val="Fontepargpadro1"/>
+                <w:color w:val="000000" w:themeColor="text1"/>
+              </w:rPr>
+              <w:t xml:space="preserve"> de projetos</w:t>
+            </w:r>
           </w:p>
           <w:p>
             <w:pPr>
@@ -2724,47 +2778,21 @@
                 <w:rStyle w:val="Fontepargpadro1"/>
                 <w:color w:val="000000" w:themeColor="text1"/>
               </w:rPr>
-              <w:t>P4. O sistema solicita informações de permissões de outros usuários se for um projeto em grupo</w:t>
-            </w:r>
-          </w:p>
-          <w:p>
-            <w:pPr>
-              <w:pStyle w:val="LO-Normal"/>
-              <w:widowControl/>
-              <w:shd w:val="clear" w:color="auto" w:fill="auto"/>
-              <w:jc w:val="both"/>
-              <w:textAlignment w:val="auto"/>
-              <w:rPr>
-                <w:rStyle w:val="Fontepargpadro1"/>
-                <w:color w:val="000000" w:themeColor="text1"/>
-              </w:rPr>
-            </w:pPr>
-            <w:r>
-              <w:rPr>
-                <w:rStyle w:val="Fontepargpadro1"/>
-                <w:color w:val="000000" w:themeColor="text1"/>
-              </w:rPr>
-              <w:t>P5. O usuário informa as permissões dos outros usuários</w:t>
-            </w:r>
-          </w:p>
-          <w:p>
-            <w:pPr>
-              <w:pStyle w:val="LO-Normal"/>
-              <w:widowControl/>
-              <w:shd w:val="clear" w:color="auto" w:fill="auto"/>
-              <w:jc w:val="both"/>
-              <w:textAlignment w:val="auto"/>
-              <w:rPr>
-                <w:rStyle w:val="Fontepargpadro1"/>
-                <w:color w:val="000000" w:themeColor="text1"/>
-              </w:rPr>
-            </w:pPr>
-            <w:r>
-              <w:rPr>
-                <w:rStyle w:val="Fontepargpadro1"/>
-                <w:color w:val="000000" w:themeColor="text1"/>
-              </w:rPr>
-              <w:t>P6. O sistema cria o projeto e redireciona o usuário para a página do projeto</w:t>
+              <w:t>P</w:t>
+            </w:r>
+            <w:r>
+              <w:rPr>
+                <w:rStyle w:val="Fontepargpadro1"/>
+                <w:color w:val="000000" w:themeColor="text1"/>
+              </w:rPr>
+              <w:t>4</w:t>
+            </w:r>
+            <w:r>
+              <w:rPr>
+                <w:rStyle w:val="Fontepargpadro1"/>
+                <w:color w:val="000000" w:themeColor="text1"/>
+              </w:rPr>
+              <w:t>. O sistema cria o projeto e redireciona o usuário para a página do projeto</w:t>
             </w:r>
           </w:p>
         </w:tc>
@@ -2865,7 +2893,21 @@
                 <w:rStyle w:val="Fontepargpadro1"/>
                 <w:color w:val="000000" w:themeColor="text1"/>
               </w:rPr>
-              <w:t>A1.2. O sistema um formulário com os dados cadastrados</w:t>
+              <w:t xml:space="preserve">A1.2. O sistema </w:t>
+            </w:r>
+            <w:r>
+              <w:rPr>
+                <w:rStyle w:val="Fontepargpadro1"/>
+                <w:color w:val="000000" w:themeColor="text1"/>
+              </w:rPr>
+              <w:t xml:space="preserve">apresenta </w:t>
+            </w:r>
+            <w:r>
+              <w:rPr>
+                <w:rStyle w:val="Fontepargpadro1"/>
+                <w:color w:val="000000" w:themeColor="text1"/>
+              </w:rPr>
+              <w:t>um formulário com os dados cadastrados</w:t>
             </w:r>
           </w:p>
           <w:p>
@@ -2940,7 +2982,7 @@
                 <w:b/>
                 <w:color w:val="000000" w:themeColor="text1"/>
               </w:rPr>
-              <w:t xml:space="preserve">A2. Deletar </w:t>
+              <w:t>A2. Excluir</w:t>
             </w:r>
             <w:r>
               <w:rPr>
@@ -2948,6 +2990,14 @@
                 <w:b/>
                 <w:color w:val="000000" w:themeColor="text1"/>
               </w:rPr>
+              <w:t xml:space="preserve"> </w:t>
+            </w:r>
+            <w:r>
+              <w:rPr>
+                <w:rStyle w:val="Fontepargpadro1"/>
+                <w:b/>
+                <w:color w:val="000000" w:themeColor="text1"/>
+              </w:rPr>
               <w:t>projeto</w:t>
             </w:r>
           </w:p>
@@ -2968,7 +3018,21 @@
                 <w:rStyle w:val="Fontepargpadro1"/>
                 <w:color w:val="000000" w:themeColor="text1"/>
               </w:rPr>
-              <w:t>A2.1. O usuário solicita deletar o projeto</w:t>
+              <w:t xml:space="preserve">A2.1. O </w:t>
+            </w:r>
+            <w:r>
+              <w:rPr>
+                <w:rStyle w:val="Fontepargpadro1"/>
+                <w:color w:val="000000" w:themeColor="text1"/>
+              </w:rPr>
+              <w:t>usuário solicita excluir</w:t>
+            </w:r>
+            <w:r>
+              <w:rPr>
+                <w:rStyle w:val="Fontepargpadro1"/>
+                <w:color w:val="000000" w:themeColor="text1"/>
+              </w:rPr>
+              <w:t xml:space="preserve"> o projeto</w:t>
             </w:r>
           </w:p>
           <w:p>
@@ -3245,72 +3309,86 @@
                 <w:rStyle w:val="Fontepargpadro1"/>
                 <w:color w:val="000000" w:themeColor="text1"/>
               </w:rPr>
+              <w:t>Fluxo Principal de Eventos</w:t>
+            </w:r>
+          </w:p>
+        </w:tc>
+        <w:tc>
+          <w:tcPr>
+            <w:tcW w:w="5618" w:type="dxa"/>
+          </w:tcPr>
+          <w:p>
+            <w:pPr>
+              <w:pStyle w:val="LO-Normal"/>
+              <w:widowControl/>
+              <w:shd w:val="clear" w:color="auto" w:fill="auto"/>
+              <w:jc w:val="both"/>
+              <w:textAlignment w:val="auto"/>
+              <w:rPr>
+                <w:rStyle w:val="Fontepargpadro1"/>
+                <w:color w:val="000000" w:themeColor="text1"/>
+              </w:rPr>
+            </w:pPr>
+            <w:r>
+              <w:rPr>
+                <w:rStyle w:val="Fontepargpadro1"/>
+                <w:color w:val="000000" w:themeColor="text1"/>
+              </w:rPr>
+              <w:t>P1. O participante do grupo</w:t>
+            </w:r>
+            <w:r>
+              <w:rPr>
+                <w:rStyle w:val="Fontepargpadro1"/>
+                <w:color w:val="000000" w:themeColor="text1"/>
+              </w:rPr>
+              <w:t xml:space="preserve"> solicita criar um projeto</w:t>
+            </w:r>
+          </w:p>
+          <w:p>
+            <w:pPr>
+              <w:pStyle w:val="LO-Normal"/>
+              <w:widowControl/>
+              <w:shd w:val="clear" w:color="auto" w:fill="auto"/>
+              <w:jc w:val="both"/>
+              <w:textAlignment w:val="auto"/>
+              <w:rPr>
+                <w:rStyle w:val="Fontepargpadro1"/>
+                <w:color w:val="000000" w:themeColor="text1"/>
+              </w:rPr>
+            </w:pPr>
+            <w:r>
+              <w:rPr>
+                <w:rStyle w:val="Fontepargpadro1"/>
+                <w:color w:val="000000" w:themeColor="text1"/>
+              </w:rPr>
+              <w:t>P2. O sistema carrega o formulário de cadastro</w:t>
+            </w:r>
+            <w:r>
+              <w:rPr>
+                <w:rStyle w:val="Fontepargpadro1"/>
+                <w:color w:val="000000" w:themeColor="text1"/>
+              </w:rPr>
+              <w:t xml:space="preserve"> de projetos em grupo</w:t>
+            </w:r>
+          </w:p>
+          <w:p>
+            <w:pPr>
+              <w:pStyle w:val="LO-Normal"/>
+              <w:widowControl/>
+              <w:shd w:val="clear" w:color="auto" w:fill="auto"/>
+              <w:jc w:val="both"/>
+              <w:textAlignment w:val="auto"/>
+              <w:rPr>
+                <w:rStyle w:val="Fontepargpadro1"/>
+                <w:color w:val="000000" w:themeColor="text1"/>
+              </w:rPr>
+            </w:pPr>
+            <w:r>
+              <w:rPr>
+                <w:rStyle w:val="Fontepargpadro1"/>
+                <w:color w:val="000000" w:themeColor="text1"/>
+              </w:rPr>
               <w:lastRenderedPageBreak/>
-              <w:t>Fluxo Principal de Eventos</w:t>
-            </w:r>
-          </w:p>
-        </w:tc>
-        <w:tc>
-          <w:tcPr>
-            <w:tcW w:w="5618" w:type="dxa"/>
-          </w:tcPr>
-          <w:p>
-            <w:pPr>
-              <w:pStyle w:val="LO-Normal"/>
-              <w:widowControl/>
-              <w:shd w:val="clear" w:color="auto" w:fill="auto"/>
-              <w:jc w:val="both"/>
-              <w:textAlignment w:val="auto"/>
-              <w:rPr>
-                <w:rStyle w:val="Fontepargpadro1"/>
-                <w:color w:val="000000" w:themeColor="text1"/>
-              </w:rPr>
-            </w:pPr>
-            <w:r>
-              <w:rPr>
-                <w:rStyle w:val="Fontepargpadro1"/>
-                <w:color w:val="000000" w:themeColor="text1"/>
-              </w:rPr>
-              <w:t>P1. O usuário solicita criar um projeto</w:t>
-            </w:r>
-          </w:p>
-          <w:p>
-            <w:pPr>
-              <w:pStyle w:val="LO-Normal"/>
-              <w:widowControl/>
-              <w:shd w:val="clear" w:color="auto" w:fill="auto"/>
-              <w:jc w:val="both"/>
-              <w:textAlignment w:val="auto"/>
-              <w:rPr>
-                <w:rStyle w:val="Fontepargpadro1"/>
-                <w:color w:val="000000" w:themeColor="text1"/>
-              </w:rPr>
-            </w:pPr>
-            <w:r>
-              <w:rPr>
-                <w:rStyle w:val="Fontepargpadro1"/>
-                <w:color w:val="000000" w:themeColor="text1"/>
-              </w:rPr>
-              <w:t>P2. O sistema carrega o formulário de cadastro</w:t>
-            </w:r>
-          </w:p>
-          <w:p>
-            <w:pPr>
-              <w:pStyle w:val="LO-Normal"/>
-              <w:widowControl/>
-              <w:shd w:val="clear" w:color="auto" w:fill="auto"/>
-              <w:jc w:val="both"/>
-              <w:textAlignment w:val="auto"/>
-              <w:rPr>
-                <w:rStyle w:val="Fontepargpadro1"/>
-                <w:color w:val="000000" w:themeColor="text1"/>
-              </w:rPr>
-            </w:pPr>
-            <w:r>
-              <w:rPr>
-                <w:rStyle w:val="Fontepargpadro1"/>
-                <w:color w:val="000000" w:themeColor="text1"/>
-              </w:rPr>
               <w:t>P3. O usuário preenche os campos necessários</w:t>
             </w:r>
           </w:p>
@@ -3331,54 +3409,35 @@
                 <w:rStyle w:val="Fontepargpadro1"/>
                 <w:color w:val="000000" w:themeColor="text1"/>
               </w:rPr>
-              <w:t>P4. O sistema solicita informações d</w:t>
-            </w:r>
-            <w:r>
-              <w:rPr>
-                <w:rStyle w:val="Fontepargpadro1"/>
-                <w:color w:val="000000" w:themeColor="text1"/>
-              </w:rPr>
-              <w:t>e permissões de outros usuários</w:t>
-            </w:r>
-          </w:p>
-          <w:p>
-            <w:pPr>
-              <w:pStyle w:val="LO-Normal"/>
-              <w:widowControl/>
-              <w:shd w:val="clear" w:color="auto" w:fill="auto"/>
-              <w:jc w:val="both"/>
-              <w:textAlignment w:val="auto"/>
-              <w:rPr>
-                <w:rStyle w:val="Fontepargpadro1"/>
-                <w:color w:val="000000" w:themeColor="text1"/>
-              </w:rPr>
-            </w:pPr>
-            <w:r>
-              <w:rPr>
-                <w:rStyle w:val="Fontepargpadro1"/>
-                <w:color w:val="000000" w:themeColor="text1"/>
-              </w:rPr>
-              <w:t>P5. O usuário informa as permissões dos outros usuários</w:t>
-            </w:r>
-          </w:p>
-          <w:p>
-            <w:pPr>
-              <w:pStyle w:val="LO-Normal"/>
-              <w:widowControl/>
-              <w:shd w:val="clear" w:color="auto" w:fill="auto"/>
-              <w:jc w:val="both"/>
-              <w:textAlignment w:val="auto"/>
-              <w:rPr>
-                <w:rStyle w:val="Fontepargpadro1"/>
-                <w:color w:val="000000" w:themeColor="text1"/>
-              </w:rPr>
-            </w:pPr>
-            <w:r>
-              <w:rPr>
-                <w:rStyle w:val="Fontepargpadro1"/>
-                <w:color w:val="000000" w:themeColor="text1"/>
-              </w:rPr>
-              <w:t>P6. O sistema cria o projeto e redireciona o usuário para a página do projeto</w:t>
+              <w:t>P</w:t>
+            </w:r>
+            <w:r>
+              <w:rPr>
+                <w:rStyle w:val="Fontepargpadro1"/>
+                <w:color w:val="000000" w:themeColor="text1"/>
+              </w:rPr>
+              <w:t>4</w:t>
+            </w:r>
+            <w:r>
+              <w:rPr>
+                <w:rStyle w:val="Fontepargpadro1"/>
+                <w:color w:val="000000" w:themeColor="text1"/>
+              </w:rPr>
+              <w:t xml:space="preserve">. O sistema </w:t>
+            </w:r>
+            <w:r>
+              <w:rPr>
+                <w:rStyle w:val="Fontepargpadro1"/>
+                <w:color w:val="000000" w:themeColor="text1"/>
+              </w:rPr>
+              <w:t xml:space="preserve">valida os campos, </w:t>
+            </w:r>
+            <w:r>
+              <w:rPr>
+                <w:rStyle w:val="Fontepargpadro1"/>
+                <w:color w:val="000000" w:themeColor="text1"/>
+              </w:rPr>
+              <w:t>cria o projeto e redireciona o usuário para a página do projeto</w:t>
             </w:r>
           </w:p>
         </w:tc>
@@ -3405,6 +3464,7 @@
                 <w:rStyle w:val="Fontepargpadro1"/>
                 <w:color w:val="000000" w:themeColor="text1"/>
               </w:rPr>
+              <w:lastRenderedPageBreak/>
               <w:t>Fluxos Alternativos</w:t>
             </w:r>
           </w:p>
@@ -3460,7 +3520,21 @@
                 <w:rStyle w:val="Fontepargpadro1"/>
                 <w:color w:val="000000" w:themeColor="text1"/>
               </w:rPr>
-              <w:t>A1.1. O usuário solicita alterar as informações do projeto</w:t>
+              <w:t>A1.1. O participante do grupo</w:t>
+            </w:r>
+            <w:r>
+              <w:rPr>
+                <w:rStyle w:val="Fontepargpadro1"/>
+                <w:color w:val="000000" w:themeColor="text1"/>
+              </w:rPr>
+              <w:t xml:space="preserve"> solicita alterar as informações do projeto</w:t>
+            </w:r>
+            <w:r>
+              <w:rPr>
+                <w:rStyle w:val="Fontepargpadro1"/>
+                <w:color w:val="000000" w:themeColor="text1"/>
+              </w:rPr>
+              <w:t xml:space="preserve"> em grupo</w:t>
             </w:r>
           </w:p>
           <w:p>
@@ -3513,7 +3587,14 @@
                 <w:rStyle w:val="Fontepargpadro1"/>
                 <w:color w:val="000000" w:themeColor="text1"/>
               </w:rPr>
-              <w:t>A1.3. O usuário altera as informações</w:t>
+              <w:t>A1.3. O participante</w:t>
+            </w:r>
+            <w:r>
+              <w:rPr>
+                <w:rStyle w:val="Fontepargpadro1"/>
+                <w:color w:val="000000" w:themeColor="text1"/>
+              </w:rPr>
+              <w:t xml:space="preserve"> altera as informações</w:t>
             </w:r>
           </w:p>
           <w:p>
@@ -3612,7 +3693,14 @@
                 <w:rStyle w:val="Fontepargpadro1"/>
                 <w:color w:val="000000" w:themeColor="text1"/>
               </w:rPr>
-              <w:t xml:space="preserve">A2.1. O usuário solicita </w:t>
+              <w:t>A2.1. O participante do grupo</w:t>
+            </w:r>
+            <w:r>
+              <w:rPr>
+                <w:rStyle w:val="Fontepargpadro1"/>
+                <w:color w:val="000000" w:themeColor="text1"/>
+              </w:rPr>
+              <w:t xml:space="preserve"> solicita </w:t>
             </w:r>
             <w:r>
               <w:rPr>
@@ -3709,26 +3797,44 @@
               <w:rPr>
                 <w:rStyle w:val="Fontepargpadro1"/>
               </w:rPr>
-              <w:t>A3.1. O usuário solicita visualizar o projeto</w:t>
-            </w:r>
-          </w:p>
-          <w:p>
-            <w:pPr>
-              <w:pStyle w:val="LO-Normal"/>
-              <w:widowControl/>
-              <w:shd w:val="clear" w:color="auto" w:fill="auto"/>
-              <w:jc w:val="both"/>
-              <w:textAlignment w:val="auto"/>
-              <w:rPr>
-                <w:rStyle w:val="Fontepargpadro1"/>
-                <w:color w:val="000000" w:themeColor="text1"/>
-              </w:rPr>
-            </w:pPr>
-            <w:r>
-              <w:rPr>
-                <w:rStyle w:val="Fontepargpadro1"/>
-              </w:rPr>
-              <w:t>A3.2. O sistema redireciona o usuário para a página do projeto solicitado</w:t>
+              <w:t>A3.1. O participante do grupo</w:t>
+            </w:r>
+            <w:r>
+              <w:rPr>
+                <w:rStyle w:val="Fontepargpadro1"/>
+              </w:rPr>
+              <w:t xml:space="preserve"> solicita visualizar o projeto</w:t>
+            </w:r>
+          </w:p>
+          <w:p>
+            <w:pPr>
+              <w:pStyle w:val="LO-Normal"/>
+              <w:widowControl/>
+              <w:shd w:val="clear" w:color="auto" w:fill="auto"/>
+              <w:jc w:val="both"/>
+              <w:textAlignment w:val="auto"/>
+              <w:rPr>
+                <w:rStyle w:val="Fontepargpadro1"/>
+                <w:color w:val="000000" w:themeColor="text1"/>
+              </w:rPr>
+            </w:pPr>
+            <w:r>
+              <w:rPr>
+                <w:rStyle w:val="Fontepargpadro1"/>
+              </w:rPr>
+              <w:t xml:space="preserve">A3.2. </w:t>
+            </w:r>
+            <w:r>
+              <w:rPr>
+                <w:rStyle w:val="Fontepargpadro1"/>
+              </w:rPr>
+              <w:t xml:space="preserve">O sistema o redireciona </w:t>
+            </w:r>
+            <w:r>
+              <w:rPr>
+                <w:rStyle w:val="Fontepargpadro1"/>
+              </w:rPr>
+              <w:t>para a página do projeto solicitado</w:t>
             </w:r>
           </w:p>
         </w:tc>
@@ -3938,86 +4044,46 @@
               </w:rPr>
               <w:t>P2. O sistema carrega o formulário de cadastro</w:t>
             </w:r>
-          </w:p>
-          <w:p>
-            <w:pPr>
-              <w:pStyle w:val="LO-Normal"/>
-              <w:widowControl/>
-              <w:shd w:val="clear" w:color="auto" w:fill="auto"/>
-              <w:jc w:val="both"/>
-              <w:textAlignment w:val="auto"/>
-              <w:rPr>
-                <w:rStyle w:val="Fontepargpadro1"/>
-                <w:color w:val="000000" w:themeColor="text1"/>
-              </w:rPr>
-            </w:pPr>
-            <w:r>
-              <w:rPr>
-                <w:rStyle w:val="Fontepargpadro1"/>
-                <w:color w:val="000000" w:themeColor="text1"/>
-              </w:rPr>
-              <w:t>P3. O usuário preenche os campos necessários</w:t>
-            </w:r>
-          </w:p>
-          <w:p>
-            <w:pPr>
-              <w:pStyle w:val="LO-Normal"/>
-              <w:widowControl/>
-              <w:shd w:val="clear" w:color="auto" w:fill="auto"/>
-              <w:jc w:val="both"/>
-              <w:textAlignment w:val="auto"/>
-              <w:rPr>
-                <w:rStyle w:val="Fontepargpadro1"/>
-                <w:color w:val="000000" w:themeColor="text1"/>
-              </w:rPr>
-            </w:pPr>
-            <w:r>
-              <w:rPr>
-                <w:rStyle w:val="Fontepargpadro1"/>
-                <w:color w:val="000000" w:themeColor="text1"/>
-              </w:rPr>
-              <w:t>P4. O sistema solic</w:t>
-            </w:r>
-            <w:r>
-              <w:rPr>
-                <w:rStyle w:val="Fontepargpadro1"/>
-                <w:color w:val="000000" w:themeColor="text1"/>
-              </w:rPr>
-              <w:t>ita os projetos que participarão</w:t>
-            </w:r>
-            <w:r>
-              <w:rPr>
-                <w:rStyle w:val="Fontepargpadro1"/>
-                <w:color w:val="000000" w:themeColor="text1"/>
-              </w:rPr>
-              <w:t xml:space="preserve"> da reunião</w:t>
-            </w:r>
-          </w:p>
-          <w:p>
-            <w:pPr>
-              <w:pStyle w:val="LO-Normal"/>
-              <w:widowControl/>
-              <w:shd w:val="clear" w:color="auto" w:fill="auto"/>
-              <w:jc w:val="both"/>
-              <w:textAlignment w:val="auto"/>
-              <w:rPr>
-                <w:rStyle w:val="Fontepargpadro1"/>
-                <w:color w:val="000000" w:themeColor="text1"/>
-              </w:rPr>
-            </w:pPr>
-            <w:r>
-              <w:rPr>
-                <w:rStyle w:val="Fontepargpadro1"/>
-                <w:color w:val="000000" w:themeColor="text1"/>
-              </w:rPr>
-              <w:t>P5. O usuário info</w:t>
-            </w:r>
-            <w:r>
-              <w:rPr>
-                <w:rStyle w:val="Fontepargpadro1"/>
-                <w:color w:val="000000" w:themeColor="text1"/>
-              </w:rPr>
-              <w:t>rma os projetos que participarão</w:t>
+            <w:r>
+              <w:rPr>
+                <w:rStyle w:val="Fontepargpadro1"/>
+                <w:color w:val="000000" w:themeColor="text1"/>
+              </w:rPr>
+              <w:t xml:space="preserve"> de reuniões</w:t>
+            </w:r>
+          </w:p>
+          <w:p>
+            <w:pPr>
+              <w:pStyle w:val="LO-Normal"/>
+              <w:widowControl/>
+              <w:shd w:val="clear" w:color="auto" w:fill="auto"/>
+              <w:jc w:val="both"/>
+              <w:textAlignment w:val="auto"/>
+              <w:rPr>
+                <w:rStyle w:val="Fontepargpadro1"/>
+                <w:color w:val="000000" w:themeColor="text1"/>
+              </w:rPr>
+            </w:pPr>
+            <w:r>
+              <w:rPr>
+                <w:rStyle w:val="Fontepargpadro1"/>
+                <w:color w:val="000000" w:themeColor="text1"/>
+              </w:rPr>
+              <w:t xml:space="preserve">P3. O </w:t>
+            </w:r>
+            <w:r>
+              <w:rPr>
+                <w:rStyle w:val="Fontepargpadro1"/>
+                <w:color w:val="000000" w:themeColor="text1"/>
+              </w:rPr>
+              <w:t>administrador</w:t>
+            </w:r>
+            <w:r>
+              <w:rPr>
+                <w:rStyle w:val="Fontepargpadro1"/>
+                <w:color w:val="000000" w:themeColor="text1"/>
+              </w:rPr>
+              <w:t xml:space="preserve"> preenche os campos necessários</w:t>
             </w:r>
           </w:p>
           <w:p>
@@ -4038,14 +4104,28 @@
                 <w:rStyle w:val="Fontepargpadro1"/>
                 <w:color w:val="000000" w:themeColor="text1"/>
               </w:rPr>
-              <w:t xml:space="preserve">P6. O sistema confirma a requisição e notifica os </w:t>
-            </w:r>
-            <w:r>
-              <w:rPr>
-                <w:rStyle w:val="Fontepargpadro1"/>
-                <w:color w:val="000000" w:themeColor="text1"/>
-              </w:rPr>
-              <w:t xml:space="preserve">usuários </w:t>
+              <w:t>P</w:t>
+            </w:r>
+            <w:r>
+              <w:rPr>
+                <w:rStyle w:val="Fontepargpadro1"/>
+                <w:color w:val="000000" w:themeColor="text1"/>
+              </w:rPr>
+              <w:t>4</w:t>
+            </w:r>
+            <w:r>
+              <w:rPr>
+                <w:rStyle w:val="Fontepargpadro1"/>
+                <w:color w:val="000000" w:themeColor="text1"/>
+              </w:rPr>
+              <w:t>. O sistema conf</w:t>
+            </w:r>
+            <w:r>
+              <w:rPr>
+                <w:rStyle w:val="Fontepargpadro1"/>
+                <w:color w:val="000000" w:themeColor="text1"/>
+              </w:rPr>
+              <w:t xml:space="preserve">irma a requisição e notifica os </w:t>
             </w:r>
             <w:r>
               <w:rPr>
@@ -4148,7 +4228,21 @@
                 <w:rStyle w:val="Fontepargpadro1"/>
                 <w:color w:val="000000" w:themeColor="text1"/>
               </w:rPr>
-              <w:t xml:space="preserve">A1.1. O usuário solicita alterar as informações </w:t>
+              <w:t xml:space="preserve">A1.1. O </w:t>
+            </w:r>
+            <w:r>
+              <w:rPr>
+                <w:rStyle w:val="Fontepargpadro1"/>
+                <w:color w:val="000000" w:themeColor="text1"/>
+              </w:rPr>
+              <w:t>administrador</w:t>
+            </w:r>
+            <w:r>
+              <w:rPr>
+                <w:rStyle w:val="Fontepargpadro1"/>
+                <w:color w:val="000000" w:themeColor="text1"/>
+              </w:rPr>
+              <w:t xml:space="preserve"> solicita alterar as informações </w:t>
             </w:r>
             <w:r>
               <w:rPr>
@@ -4201,7 +4295,21 @@
                 <w:rStyle w:val="Fontepargpadro1"/>
                 <w:color w:val="000000" w:themeColor="text1"/>
               </w:rPr>
-              <w:t>A1.3. O usuário altera as informações</w:t>
+              <w:t xml:space="preserve">A1.3. O </w:t>
+            </w:r>
+            <w:r>
+              <w:rPr>
+                <w:rStyle w:val="Fontepargpadro1"/>
+                <w:color w:val="000000" w:themeColor="text1"/>
+              </w:rPr>
+              <w:t>administrador</w:t>
+            </w:r>
+            <w:r>
+              <w:rPr>
+                <w:rStyle w:val="Fontepargpadro1"/>
+                <w:color w:val="000000" w:themeColor="text1"/>
+              </w:rPr>
+              <w:t xml:space="preserve"> altera as informações</w:t>
             </w:r>
           </w:p>
           <w:p>
@@ -4228,7 +4336,7 @@
                 <w:rStyle w:val="Fontepargpadro1"/>
                 <w:color w:val="000000" w:themeColor="text1"/>
               </w:rPr>
-              <w:t>atualiza os dados e notifica os usuários participantes por e-mail</w:t>
+              <w:t>atualiza os dados e notifica os participantes por e-mail</w:t>
             </w:r>
           </w:p>
           <w:p>
@@ -4305,15 +4413,7 @@
                 <w:rStyle w:val="Fontepargpadro1"/>
                 <w:color w:val="000000" w:themeColor="text1"/>
               </w:rPr>
-              <w:t xml:space="preserve">cancelar uma </w:t>
-            </w:r>
-            <w:r>
-              <w:rPr>
-                <w:rStyle w:val="Fontepargpadro1"/>
-                <w:color w:val="000000" w:themeColor="text1"/>
-              </w:rPr>
-              <w:lastRenderedPageBreak/>
-              <w:t>reunião</w:t>
+              <w:t>cancelar uma reunião</w:t>
             </w:r>
           </w:p>
           <w:p>
@@ -4457,6 +4557,7 @@
                 <w:rStyle w:val="Fontepargpadro1"/>
                 <w:color w:val="000000" w:themeColor="text1"/>
               </w:rPr>
+              <w:lastRenderedPageBreak/>
               <w:t>Ator Primário:</w:t>
             </w:r>
           </w:p>
@@ -4995,19 +5096,6 @@
               <w:textAlignment w:val="auto"/>
               <w:rPr>
                 <w:rStyle w:val="Fontepargpadro1"/>
-                <w:color w:val="000000" w:themeColor="text1"/>
-              </w:rPr>
-            </w:pPr>
-          </w:p>
-          <w:p>
-            <w:pPr>
-              <w:pStyle w:val="LO-Normal"/>
-              <w:widowControl/>
-              <w:shd w:val="clear" w:color="auto" w:fill="auto"/>
-              <w:jc w:val="both"/>
-              <w:textAlignment w:val="auto"/>
-              <w:rPr>
-                <w:rStyle w:val="Fontepargpadro1"/>
                 <w:b/>
                 <w:color w:val="000000" w:themeColor="text1"/>
               </w:rPr>
@@ -5421,7 +5509,6 @@
                 <w:rStyle w:val="Fontepargpadro1"/>
                 <w:color w:val="000000" w:themeColor="text1"/>
               </w:rPr>
-              <w:lastRenderedPageBreak/>
               <w:t>P3. O usuário preenche os campos</w:t>
             </w:r>
           </w:p>
@@ -6204,7 +6291,21 @@
               <w:rPr>
                 <w:rStyle w:val="Fontepargpadro1"/>
               </w:rPr>
-              <w:t>O sistema deleta a atividade solicitada</w:t>
+              <w:t xml:space="preserve">O sistema </w:t>
+            </w:r>
+            <w:r>
+              <w:rPr>
+                <w:rStyle w:val="Fontepargpadro1"/>
+              </w:rPr>
+              <w:t>exclui</w:t>
+            </w:r>
+            <w:bookmarkStart w:id="2" w:name="_GoBack"/>
+            <w:bookmarkEnd w:id="2"/>
+            <w:r>
+              <w:rPr>
+                <w:rStyle w:val="Fontepargpadro1"/>
+              </w:rPr>
+              <w:t xml:space="preserve"> a atividade solicitada</w:t>
             </w:r>
           </w:p>
         </w:tc>
@@ -6290,7 +6391,6 @@
         <w:rPr>
           <w:rFonts w:eastAsia="Times"/>
         </w:rPr>
-        <w:lastRenderedPageBreak/>
         <w:t>Protótipos e Storyboards</w:t>
       </w:r>
     </w:p>
@@ -6501,8 +6601,6 @@
           </wp:inline>
         </w:drawing>
       </w:r>
-      <w:bookmarkStart w:id="2" w:name="_GoBack"/>
-      <w:bookmarkEnd w:id="2"/>
     </w:p>
     <w:p>
       <w:pPr>
@@ -9743,7 +9841,7 @@
 </file>
 
 <file path=word/endnotes.xml><?xml version="1.0" encoding="utf-8"?>
-<w:endnotes xmlns:wpc="http://schemas.microsoft.com/office/word/2010/wordprocessingCanvas" xmlns:cx="http://schemas.microsoft.com/office/drawing/2014/chartex" xmlns:mc="http://schemas.openxmlformats.org/markup-compatibility/2006" xmlns:o="urn:schemas-microsoft-com:office:office" xmlns:r="http://schemas.openxmlformats.org/officeDocument/2006/relationships" xmlns:m="http://schemas.openxmlformats.org/officeDocument/2006/math" xmlns:v="urn:schemas-microsoft-com:vml" xmlns:wp14="http://schemas.microsoft.com/office/word/2010/wordprocessingDrawing" xmlns:wp="http://schemas.openxmlformats.org/drawingml/2006/wordprocessingDrawing" xmlns:w10="urn:schemas-microsoft-com:office:word" xmlns:w="http://schemas.openxmlformats.org/wordprocessingml/2006/main" xmlns:w14="http://schemas.microsoft.com/office/word/2010/wordml" xmlns:w15="http://schemas.microsoft.com/office/word/2012/wordml" xmlns:w16se="http://schemas.microsoft.com/office/word/2015/wordml/symex" xmlns:wpg="http://schemas.microsoft.com/office/word/2010/wordprocessingGroup" xmlns:wpi="http://schemas.microsoft.com/office/word/2010/wordprocessingInk" xmlns:wne="http://schemas.microsoft.com/office/word/2006/wordml" xmlns:wps="http://schemas.microsoft.com/office/word/2010/wordprocessingShape" mc:Ignorable="w14 w15 w16se wp14">
+<w:endnotes xmlns:wpc="http://schemas.microsoft.com/office/word/2010/wordprocessingCanvas" xmlns:mc="http://schemas.openxmlformats.org/markup-compatibility/2006" xmlns:o="urn:schemas-microsoft-com:office:office" xmlns:r="http://schemas.openxmlformats.org/officeDocument/2006/relationships" xmlns:m="http://schemas.openxmlformats.org/officeDocument/2006/math" xmlns:v="urn:schemas-microsoft-com:vml" xmlns:wp14="http://schemas.microsoft.com/office/word/2010/wordprocessingDrawing" xmlns:wp="http://schemas.openxmlformats.org/drawingml/2006/wordprocessingDrawing" xmlns:w10="urn:schemas-microsoft-com:office:word" xmlns:w="http://schemas.openxmlformats.org/wordprocessingml/2006/main" xmlns:w14="http://schemas.microsoft.com/office/word/2010/wordml" xmlns:w15="http://schemas.microsoft.com/office/word/2012/wordml" xmlns:wpg="http://schemas.microsoft.com/office/word/2010/wordprocessingGroup" xmlns:wpi="http://schemas.microsoft.com/office/word/2010/wordprocessingInk" xmlns:wne="http://schemas.microsoft.com/office/word/2006/wordml" xmlns:wps="http://schemas.microsoft.com/office/word/2010/wordprocessingShape" mc:Ignorable="w14 w15 wp14">
   <w:endnote w:type="separator" w:id="-1">
     <w:p>
       <w:pPr>
@@ -9768,7 +9866,7 @@
 </file>
 
 <file path=word/footnotes.xml><?xml version="1.0" encoding="utf-8"?>
-<w:footnotes xmlns:wpc="http://schemas.microsoft.com/office/word/2010/wordprocessingCanvas" xmlns:cx="http://schemas.microsoft.com/office/drawing/2014/chartex" xmlns:mc="http://schemas.openxmlformats.org/markup-compatibility/2006" xmlns:o="urn:schemas-microsoft-com:office:office" xmlns:r="http://schemas.openxmlformats.org/officeDocument/2006/relationships" xmlns:m="http://schemas.openxmlformats.org/officeDocument/2006/math" xmlns:v="urn:schemas-microsoft-com:vml" xmlns:wp14="http://schemas.microsoft.com/office/word/2010/wordprocessingDrawing" xmlns:wp="http://schemas.openxmlformats.org/drawingml/2006/wordprocessingDrawing" xmlns:w10="urn:schemas-microsoft-com:office:word" xmlns:w="http://schemas.openxmlformats.org/wordprocessingml/2006/main" xmlns:w14="http://schemas.microsoft.com/office/word/2010/wordml" xmlns:w15="http://schemas.microsoft.com/office/word/2012/wordml" xmlns:w16se="http://schemas.microsoft.com/office/word/2015/wordml/symex" xmlns:wpg="http://schemas.microsoft.com/office/word/2010/wordprocessingGroup" xmlns:wpi="http://schemas.microsoft.com/office/word/2010/wordprocessingInk" xmlns:wne="http://schemas.microsoft.com/office/word/2006/wordml" xmlns:wps="http://schemas.microsoft.com/office/word/2010/wordprocessingShape" mc:Ignorable="w14 w15 w16se wp14">
+<w:footnotes xmlns:wpc="http://schemas.microsoft.com/office/word/2010/wordprocessingCanvas" xmlns:mc="http://schemas.openxmlformats.org/markup-compatibility/2006" xmlns:o="urn:schemas-microsoft-com:office:office" xmlns:r="http://schemas.openxmlformats.org/officeDocument/2006/relationships" xmlns:m="http://schemas.openxmlformats.org/officeDocument/2006/math" xmlns:v="urn:schemas-microsoft-com:vml" xmlns:wp14="http://schemas.microsoft.com/office/word/2010/wordprocessingDrawing" xmlns:wp="http://schemas.openxmlformats.org/drawingml/2006/wordprocessingDrawing" xmlns:w10="urn:schemas-microsoft-com:office:word" xmlns:w="http://schemas.openxmlformats.org/wordprocessingml/2006/main" xmlns:w14="http://schemas.microsoft.com/office/word/2010/wordml" xmlns:w15="http://schemas.microsoft.com/office/word/2012/wordml" xmlns:wpg="http://schemas.microsoft.com/office/word/2010/wordprocessingGroup" xmlns:wpi="http://schemas.microsoft.com/office/word/2010/wordprocessingInk" xmlns:wne="http://schemas.microsoft.com/office/word/2006/wordml" xmlns:wps="http://schemas.microsoft.com/office/word/2010/wordprocessingShape" mc:Ignorable="w14 w15 wp14">
   <w:footnote w:type="separator" w:id="-1">
     <w:p>
       <w:pPr>
@@ -9793,7 +9891,7 @@
 </file>
 
 <file path=word/header1.xml><?xml version="1.0" encoding="utf-8"?>
-<w:hdr xmlns:wpc="http://schemas.microsoft.com/office/word/2010/wordprocessingCanvas" xmlns:cx="http://schemas.microsoft.com/office/drawing/2014/chartex" xmlns:mc="http://schemas.openxmlformats.org/markup-compatibility/2006" xmlns:o="urn:schemas-microsoft-com:office:office" xmlns:r="http://schemas.openxmlformats.org/officeDocument/2006/relationships" xmlns:m="http://schemas.openxmlformats.org/officeDocument/2006/math" xmlns:v="urn:schemas-microsoft-com:vml" xmlns:wp14="http://schemas.microsoft.com/office/word/2010/wordprocessingDrawing" xmlns:wp="http://schemas.openxmlformats.org/drawingml/2006/wordprocessingDrawing" xmlns:w10="urn:schemas-microsoft-com:office:word" xmlns:w="http://schemas.openxmlformats.org/wordprocessingml/2006/main" xmlns:w14="http://schemas.microsoft.com/office/word/2010/wordml" xmlns:w15="http://schemas.microsoft.com/office/word/2012/wordml" xmlns:w16se="http://schemas.microsoft.com/office/word/2015/wordml/symex" xmlns:wpg="http://schemas.microsoft.com/office/word/2010/wordprocessingGroup" xmlns:wpi="http://schemas.microsoft.com/office/word/2010/wordprocessingInk" xmlns:wne="http://schemas.microsoft.com/office/word/2006/wordml" xmlns:wps="http://schemas.microsoft.com/office/word/2010/wordprocessingShape" mc:Ignorable="w14 w15 w16se wp14">
+<w:hdr xmlns:wpc="http://schemas.microsoft.com/office/word/2010/wordprocessingCanvas" xmlns:mc="http://schemas.openxmlformats.org/markup-compatibility/2006" xmlns:o="urn:schemas-microsoft-com:office:office" xmlns:r="http://schemas.openxmlformats.org/officeDocument/2006/relationships" xmlns:m="http://schemas.openxmlformats.org/officeDocument/2006/math" xmlns:v="urn:schemas-microsoft-com:vml" xmlns:wp14="http://schemas.microsoft.com/office/word/2010/wordprocessingDrawing" xmlns:wp="http://schemas.openxmlformats.org/drawingml/2006/wordprocessingDrawing" xmlns:w10="urn:schemas-microsoft-com:office:word" xmlns:w="http://schemas.openxmlformats.org/wordprocessingml/2006/main" xmlns:w14="http://schemas.microsoft.com/office/word/2010/wordml" xmlns:w15="http://schemas.microsoft.com/office/word/2012/wordml" xmlns:wpg="http://schemas.microsoft.com/office/word/2010/wordprocessingGroup" xmlns:wpi="http://schemas.microsoft.com/office/word/2010/wordprocessingInk" xmlns:wne="http://schemas.microsoft.com/office/word/2006/wordml" xmlns:wps="http://schemas.microsoft.com/office/word/2010/wordprocessingShape" mc:Ignorable="w14 w15 wp14">
   <w:p>
     <w:pPr>
       <w:pStyle w:val="Cabealho"/>
@@ -9813,7 +9911,7 @@
 </file>
 
 <file path=word/header2.xml><?xml version="1.0" encoding="utf-8"?>
-<w:hdr xmlns:wpc="http://schemas.microsoft.com/office/word/2010/wordprocessingCanvas" xmlns:cx="http://schemas.microsoft.com/office/drawing/2014/chartex" xmlns:mc="http://schemas.openxmlformats.org/markup-compatibility/2006" xmlns:o="urn:schemas-microsoft-com:office:office" xmlns:r="http://schemas.openxmlformats.org/officeDocument/2006/relationships" xmlns:m="http://schemas.openxmlformats.org/officeDocument/2006/math" xmlns:v="urn:schemas-microsoft-com:vml" xmlns:wp14="http://schemas.microsoft.com/office/word/2010/wordprocessingDrawing" xmlns:wp="http://schemas.openxmlformats.org/drawingml/2006/wordprocessingDrawing" xmlns:w10="urn:schemas-microsoft-com:office:word" xmlns:w="http://schemas.openxmlformats.org/wordprocessingml/2006/main" xmlns:w14="http://schemas.microsoft.com/office/word/2010/wordml" xmlns:w15="http://schemas.microsoft.com/office/word/2012/wordml" xmlns:w16se="http://schemas.microsoft.com/office/word/2015/wordml/symex" xmlns:wpg="http://schemas.microsoft.com/office/word/2010/wordprocessingGroup" xmlns:wpi="http://schemas.microsoft.com/office/word/2010/wordprocessingInk" xmlns:wne="http://schemas.microsoft.com/office/word/2006/wordml" xmlns:wps="http://schemas.microsoft.com/office/word/2010/wordprocessingShape" mc:Ignorable="w14 w15 w16se wp14">
+<w:hdr xmlns:wpc="http://schemas.microsoft.com/office/word/2010/wordprocessingCanvas" xmlns:mc="http://schemas.openxmlformats.org/markup-compatibility/2006" xmlns:o="urn:schemas-microsoft-com:office:office" xmlns:r="http://schemas.openxmlformats.org/officeDocument/2006/relationships" xmlns:m="http://schemas.openxmlformats.org/officeDocument/2006/math" xmlns:v="urn:schemas-microsoft-com:vml" xmlns:wp14="http://schemas.microsoft.com/office/word/2010/wordprocessingDrawing" xmlns:wp="http://schemas.openxmlformats.org/drawingml/2006/wordprocessingDrawing" xmlns:w10="urn:schemas-microsoft-com:office:word" xmlns:w="http://schemas.openxmlformats.org/wordprocessingml/2006/main" xmlns:w14="http://schemas.microsoft.com/office/word/2010/wordml" xmlns:w15="http://schemas.microsoft.com/office/word/2012/wordml" xmlns:wpg="http://schemas.microsoft.com/office/word/2010/wordprocessingGroup" xmlns:wpi="http://schemas.microsoft.com/office/word/2010/wordprocessingInk" xmlns:wne="http://schemas.microsoft.com/office/word/2006/wordml" xmlns:wps="http://schemas.microsoft.com/office/word/2010/wordprocessingShape" mc:Ignorable="w14 w15 wp14">
   <w:p>
     <w:pPr>
       <w:pStyle w:val="Cabealho"/>
@@ -9836,7 +9934,7 @@
 </file>
 
 <file path=word/header3.xml><?xml version="1.0" encoding="utf-8"?>
-<w:hdr xmlns:wpc="http://schemas.microsoft.com/office/word/2010/wordprocessingCanvas" xmlns:cx="http://schemas.microsoft.com/office/drawing/2014/chartex" xmlns:mc="http://schemas.openxmlformats.org/markup-compatibility/2006" xmlns:o="urn:schemas-microsoft-com:office:office" xmlns:r="http://schemas.openxmlformats.org/officeDocument/2006/relationships" xmlns:m="http://schemas.openxmlformats.org/officeDocument/2006/math" xmlns:v="urn:schemas-microsoft-com:vml" xmlns:wp14="http://schemas.microsoft.com/office/word/2010/wordprocessingDrawing" xmlns:wp="http://schemas.openxmlformats.org/drawingml/2006/wordprocessingDrawing" xmlns:w10="urn:schemas-microsoft-com:office:word" xmlns:w="http://schemas.openxmlformats.org/wordprocessingml/2006/main" xmlns:w14="http://schemas.microsoft.com/office/word/2010/wordml" xmlns:w15="http://schemas.microsoft.com/office/word/2012/wordml" xmlns:w16se="http://schemas.microsoft.com/office/word/2015/wordml/symex" xmlns:wpg="http://schemas.microsoft.com/office/word/2010/wordprocessingGroup" xmlns:wpi="http://schemas.microsoft.com/office/word/2010/wordprocessingInk" xmlns:wne="http://schemas.microsoft.com/office/word/2006/wordml" xmlns:wps="http://schemas.microsoft.com/office/word/2010/wordprocessingShape" mc:Ignorable="w14 w15 w16se wp14">
+<w:hdr xmlns:wpc="http://schemas.microsoft.com/office/word/2010/wordprocessingCanvas" xmlns:mc="http://schemas.openxmlformats.org/markup-compatibility/2006" xmlns:o="urn:schemas-microsoft-com:office:office" xmlns:r="http://schemas.openxmlformats.org/officeDocument/2006/relationships" xmlns:m="http://schemas.openxmlformats.org/officeDocument/2006/math" xmlns:v="urn:schemas-microsoft-com:vml" xmlns:wp14="http://schemas.microsoft.com/office/word/2010/wordprocessingDrawing" xmlns:wp="http://schemas.openxmlformats.org/drawingml/2006/wordprocessingDrawing" xmlns:w10="urn:schemas-microsoft-com:office:word" xmlns:w="http://schemas.openxmlformats.org/wordprocessingml/2006/main" xmlns:w14="http://schemas.microsoft.com/office/word/2010/wordml" xmlns:w15="http://schemas.microsoft.com/office/word/2012/wordml" xmlns:wpg="http://schemas.microsoft.com/office/word/2010/wordprocessingGroup" xmlns:wpi="http://schemas.microsoft.com/office/word/2010/wordprocessingInk" xmlns:wne="http://schemas.microsoft.com/office/word/2006/wordml" xmlns:wps="http://schemas.microsoft.com/office/word/2010/wordprocessingShape" mc:Ignorable="w14 w15 wp14">
   <w:p>
     <w:pPr>
       <w:pStyle w:val="Cabealho"/>
@@ -9894,7 +9992,7 @@
 </file>
 
 <file path=word/header4.xml><?xml version="1.0" encoding="utf-8"?>
-<w:hdr xmlns:wpc="http://schemas.microsoft.com/office/word/2010/wordprocessingCanvas" xmlns:cx="http://schemas.microsoft.com/office/drawing/2014/chartex" xmlns:mc="http://schemas.openxmlformats.org/markup-compatibility/2006" xmlns:o="urn:schemas-microsoft-com:office:office" xmlns:r="http://schemas.openxmlformats.org/officeDocument/2006/relationships" xmlns:m="http://schemas.openxmlformats.org/officeDocument/2006/math" xmlns:v="urn:schemas-microsoft-com:vml" xmlns:wp14="http://schemas.microsoft.com/office/word/2010/wordprocessingDrawing" xmlns:wp="http://schemas.openxmlformats.org/drawingml/2006/wordprocessingDrawing" xmlns:w10="urn:schemas-microsoft-com:office:word" xmlns:w="http://schemas.openxmlformats.org/wordprocessingml/2006/main" xmlns:w14="http://schemas.microsoft.com/office/word/2010/wordml" xmlns:w15="http://schemas.microsoft.com/office/word/2012/wordml" xmlns:w16se="http://schemas.microsoft.com/office/word/2015/wordml/symex" xmlns:wpg="http://schemas.microsoft.com/office/word/2010/wordprocessingGroup" xmlns:wpi="http://schemas.microsoft.com/office/word/2010/wordprocessingInk" xmlns:wne="http://schemas.microsoft.com/office/word/2006/wordml" xmlns:wps="http://schemas.microsoft.com/office/word/2010/wordprocessingShape" mc:Ignorable="w14 w15 w16se wp14">
+<w:hdr xmlns:wpc="http://schemas.microsoft.com/office/word/2010/wordprocessingCanvas" xmlns:mc="http://schemas.openxmlformats.org/markup-compatibility/2006" xmlns:o="urn:schemas-microsoft-com:office:office" xmlns:r="http://schemas.openxmlformats.org/officeDocument/2006/relationships" xmlns:m="http://schemas.openxmlformats.org/officeDocument/2006/math" xmlns:v="urn:schemas-microsoft-com:vml" xmlns:wp14="http://schemas.microsoft.com/office/word/2010/wordprocessingDrawing" xmlns:wp="http://schemas.openxmlformats.org/drawingml/2006/wordprocessingDrawing" xmlns:w10="urn:schemas-microsoft-com:office:word" xmlns:w="http://schemas.openxmlformats.org/wordprocessingml/2006/main" xmlns:w14="http://schemas.microsoft.com/office/word/2010/wordml" xmlns:w15="http://schemas.microsoft.com/office/word/2012/wordml" xmlns:wpg="http://schemas.microsoft.com/office/word/2010/wordprocessingGroup" xmlns:wpi="http://schemas.microsoft.com/office/word/2010/wordprocessingInk" xmlns:wne="http://schemas.microsoft.com/office/word/2006/wordml" xmlns:wps="http://schemas.microsoft.com/office/word/2010/wordprocessingShape" mc:Ignorable="w14 w15 wp14">
   <w:p>
     <w:pPr>
       <w:pStyle w:val="Cabealho"/>
@@ -9953,8 +10051,8 @@
 </file>
 
 <file path=word/numbering.xml><?xml version="1.0" encoding="utf-8"?>
-<w:numbering xmlns:wpc="http://schemas.microsoft.com/office/word/2010/wordprocessingCanvas" xmlns:cx="http://schemas.microsoft.com/office/drawing/2014/chartex" xmlns:mc="http://schemas.openxmlformats.org/markup-compatibility/2006" xmlns:o="urn:schemas-microsoft-com:office:office" xmlns:r="http://schemas.openxmlformats.org/officeDocument/2006/relationships" xmlns:m="http://schemas.openxmlformats.org/officeDocument/2006/math" xmlns:v="urn:schemas-microsoft-com:vml" xmlns:wp14="http://schemas.microsoft.com/office/word/2010/wordprocessingDrawing" xmlns:wp="http://schemas.openxmlformats.org/drawingml/2006/wordprocessingDrawing" xmlns:w10="urn:schemas-microsoft-com:office:word" xmlns:w="http://schemas.openxmlformats.org/wordprocessingml/2006/main" xmlns:w14="http://schemas.microsoft.com/office/word/2010/wordml" xmlns:w15="http://schemas.microsoft.com/office/word/2012/wordml" xmlns:w16se="http://schemas.microsoft.com/office/word/2015/wordml/symex" xmlns:wpg="http://schemas.microsoft.com/office/word/2010/wordprocessingGroup" xmlns:wpi="http://schemas.microsoft.com/office/word/2010/wordprocessingInk" xmlns:wne="http://schemas.microsoft.com/office/word/2006/wordml" xmlns:wps="http://schemas.microsoft.com/office/word/2010/wordprocessingShape" mc:Ignorable="w14 w15 w16se wp14">
-  <w:abstractNum w:abstractNumId="0" w15:restartNumberingAfterBreak="0">
+<w:numbering xmlns:wpc="http://schemas.microsoft.com/office/word/2010/wordprocessingCanvas" xmlns:mc="http://schemas.openxmlformats.org/markup-compatibility/2006" xmlns:o="urn:schemas-microsoft-com:office:office" xmlns:r="http://schemas.openxmlformats.org/officeDocument/2006/relationships" xmlns:m="http://schemas.openxmlformats.org/officeDocument/2006/math" xmlns:v="urn:schemas-microsoft-com:vml" xmlns:wp14="http://schemas.microsoft.com/office/word/2010/wordprocessingDrawing" xmlns:wp="http://schemas.openxmlformats.org/drawingml/2006/wordprocessingDrawing" xmlns:w10="urn:schemas-microsoft-com:office:word" xmlns:w="http://schemas.openxmlformats.org/wordprocessingml/2006/main" xmlns:w14="http://schemas.microsoft.com/office/word/2010/wordml" xmlns:w15="http://schemas.microsoft.com/office/word/2012/wordml" xmlns:wpg="http://schemas.microsoft.com/office/word/2010/wordprocessingGroup" xmlns:wpi="http://schemas.microsoft.com/office/word/2010/wordprocessingInk" xmlns:wne="http://schemas.microsoft.com/office/word/2006/wordml" xmlns:wps="http://schemas.microsoft.com/office/word/2010/wordprocessingShape" mc:Ignorable="w14 w15 wp14">
+  <w:abstractNum w:abstractNumId="0">
     <w:nsid w:val="FFFFFF1D"/>
     <w:multiLevelType w:val="multilevel"/>
     <w:tmpl w:val="BE28BE5E"/>
@@ -10094,7 +10192,7 @@
       </w:rPr>
     </w:lvl>
   </w:abstractNum>
-  <w:abstractNum w:abstractNumId="1" w15:restartNumberingAfterBreak="0">
+  <w:abstractNum w:abstractNumId="1">
     <w:nsid w:val="00000001"/>
     <w:multiLevelType w:val="multilevel"/>
     <w:tmpl w:val="3190D290"/>
@@ -10252,7 +10350,7 @@
       </w:rPr>
     </w:lvl>
   </w:abstractNum>
-  <w:abstractNum w:abstractNumId="2" w15:restartNumberingAfterBreak="0">
+  <w:abstractNum w:abstractNumId="2">
     <w:nsid w:val="00000002"/>
     <w:multiLevelType w:val="singleLevel"/>
     <w:tmpl w:val="00000002"/>
@@ -10273,7 +10371,7 @@
       </w:rPr>
     </w:lvl>
   </w:abstractNum>
-  <w:abstractNum w:abstractNumId="3" w15:restartNumberingAfterBreak="0">
+  <w:abstractNum w:abstractNumId="3">
     <w:nsid w:val="03A4656E"/>
     <w:multiLevelType w:val="multilevel"/>
     <w:tmpl w:val="C2CC814E"/>
@@ -10426,7 +10524,7 @@
       </w:rPr>
     </w:lvl>
   </w:abstractNum>
-  <w:abstractNum w:abstractNumId="4" w15:restartNumberingAfterBreak="0">
+  <w:abstractNum w:abstractNumId="4">
     <w:nsid w:val="0ED40B4B"/>
     <w:multiLevelType w:val="hybridMultilevel"/>
     <w:tmpl w:val="42B822F6"/>
@@ -10515,7 +10613,7 @@
       </w:pPr>
     </w:lvl>
   </w:abstractNum>
-  <w:abstractNum w:abstractNumId="5" w15:restartNumberingAfterBreak="0">
+  <w:abstractNum w:abstractNumId="5">
     <w:nsid w:val="1B6E71B8"/>
     <w:multiLevelType w:val="multilevel"/>
     <w:tmpl w:val="DCB486A0"/>
@@ -10651,7 +10749,7 @@
       </w:pPr>
     </w:lvl>
   </w:abstractNum>
-  <w:abstractNum w:abstractNumId="6" w15:restartNumberingAfterBreak="0">
+  <w:abstractNum w:abstractNumId="6">
     <w:nsid w:val="43E57B9A"/>
     <w:multiLevelType w:val="hybridMultilevel"/>
     <w:tmpl w:val="38A46698"/>
@@ -10764,7 +10862,7 @@
       </w:rPr>
     </w:lvl>
   </w:abstractNum>
-  <w:abstractNum w:abstractNumId="7" w15:restartNumberingAfterBreak="0">
+  <w:abstractNum w:abstractNumId="7">
     <w:nsid w:val="508C630D"/>
     <w:multiLevelType w:val="hybridMultilevel"/>
     <w:tmpl w:val="1A9C4384"/>
@@ -10853,7 +10951,7 @@
       </w:pPr>
     </w:lvl>
   </w:abstractNum>
-  <w:abstractNum w:abstractNumId="8" w15:restartNumberingAfterBreak="0">
+  <w:abstractNum w:abstractNumId="8">
     <w:nsid w:val="51B37D65"/>
     <w:multiLevelType w:val="hybridMultilevel"/>
     <w:tmpl w:val="DDE2E31E"/>
@@ -10966,7 +11064,7 @@
       </w:rPr>
     </w:lvl>
   </w:abstractNum>
-  <w:abstractNum w:abstractNumId="9" w15:restartNumberingAfterBreak="0">
+  <w:abstractNum w:abstractNumId="9">
     <w:nsid w:val="6D594CAB"/>
     <w:multiLevelType w:val="multilevel"/>
     <w:tmpl w:val="D2F494E6"/>
@@ -11130,7 +11228,7 @@
       </w:rPr>
     </w:lvl>
   </w:abstractNum>
-  <w:abstractNum w:abstractNumId="10" w15:restartNumberingAfterBreak="0">
+  <w:abstractNum w:abstractNumId="10">
     <w:nsid w:val="6FAC7AD1"/>
     <w:multiLevelType w:val="hybridMultilevel"/>
     <w:tmpl w:val="83804E82"/>
@@ -11219,7 +11317,7 @@
       </w:pPr>
     </w:lvl>
   </w:abstractNum>
-  <w:abstractNum w:abstractNumId="11" w15:restartNumberingAfterBreak="0">
+  <w:abstractNum w:abstractNumId="11">
     <w:nsid w:val="70C86B63"/>
     <w:multiLevelType w:val="multilevel"/>
     <w:tmpl w:val="36A0155C"/>
@@ -11430,7 +11528,7 @@
 </file>
 
 <file path=word/styles.xml><?xml version="1.0" encoding="utf-8"?>
-<w:styles xmlns:mc="http://schemas.openxmlformats.org/markup-compatibility/2006" xmlns:r="http://schemas.openxmlformats.org/officeDocument/2006/relationships" xmlns:w="http://schemas.openxmlformats.org/wordprocessingml/2006/main" xmlns:w14="http://schemas.microsoft.com/office/word/2010/wordml" xmlns:w15="http://schemas.microsoft.com/office/word/2012/wordml" xmlns:w16se="http://schemas.microsoft.com/office/word/2015/wordml/symex" mc:Ignorable="w14 w15 w16se">
+<w:styles xmlns:mc="http://schemas.openxmlformats.org/markup-compatibility/2006" xmlns:r="http://schemas.openxmlformats.org/officeDocument/2006/relationships" xmlns:w="http://schemas.openxmlformats.org/wordprocessingml/2006/main" xmlns:w14="http://schemas.microsoft.com/office/word/2010/wordml" xmlns:w15="http://schemas.microsoft.com/office/word/2012/wordml" mc:Ignorable="w14 w15">
   <w:docDefaults>
     <w:rPrDefault>
       <w:rPr>
@@ -12990,6 +13088,7 @@
     <w:uiPriority w:val="59"/>
     <w:rsid w:val="004954D0"/>
     <w:tblPr>
+      <w:tblInd w:w="0" w:type="dxa"/>
       <w:tblBorders>
         <w:top w:val="single" w:sz="4" w:space="0" w:color="auto"/>
         <w:left w:val="single" w:sz="4" w:space="0" w:color="auto"/>
@@ -12998,6 +13097,12 @@
         <w:insideH w:val="single" w:sz="4" w:space="0" w:color="auto"/>
         <w:insideV w:val="single" w:sz="4" w:space="0" w:color="auto"/>
       </w:tblBorders>
+      <w:tblCellMar>
+        <w:top w:w="0" w:type="dxa"/>
+        <w:left w:w="108" w:type="dxa"/>
+        <w:bottom w:w="0" w:type="dxa"/>
+        <w:right w:w="108" w:type="dxa"/>
+      </w:tblCellMar>
     </w:tblPr>
   </w:style>
   <w:style w:type="paragraph" w:styleId="Legenda">
@@ -13367,7 +13472,7 @@
 </file>
 
 <file path=customXml/itemProps1.xml><?xml version="1.0" encoding="utf-8"?>
-<ds:datastoreItem xmlns:ds="http://schemas.openxmlformats.org/officeDocument/2006/customXml" ds:itemID="{E41D6DEB-461A-4AA1-817C-B104D3FFD48B}">
+<ds:datastoreItem xmlns:ds="http://schemas.openxmlformats.org/officeDocument/2006/customXml" ds:itemID="{A3C56357-773F-4E46-BFC4-D99C2F3A57AE}">
   <ds:schemaRefs>
     <ds:schemaRef ds:uri="http://schemas.openxmlformats.org/officeDocument/2006/bibliography"/>
   </ds:schemaRefs>

</xml_diff>